<commit_message>
Add Lab1 images and code files***
</commit_message>
<xml_diff>
--- a/Lab1/人工智能实验报告_1.docx
+++ b/Lab1/人工智能实验报告_1.docx
@@ -423,94 +423,74 @@
     </w:p>
     <w:p>
       <w:pPr>
-        <w:ind w:leftChars="202" w:left="424" w:firstLineChars="200" w:firstLine="420"/>
-      </w:pPr>
-      <w:r>
-        <w:rPr>
-          <w:rFonts w:hint="eastAsia"/>
-        </w:rPr>
-        <w:t>给定一个</w:t>
-      </w:r>
-      <w:r>
-        <w:rPr>
-          <w:rFonts w:hint="eastAsia"/>
-        </w:rPr>
-        <w:t xml:space="preserve"> n </w:t>
-      </w:r>
-      <w:r>
-        <w:rPr>
-          <w:rFonts w:hint="eastAsia"/>
-        </w:rPr>
-        <w:t>个元素有序的（升序）整型数组</w:t>
-      </w:r>
-      <w:r>
-        <w:rPr>
-          <w:rFonts w:hint="eastAsia"/>
-        </w:rPr>
-        <w:t xml:space="preserve"> nums </w:t>
-      </w:r>
-      <w:r>
-        <w:rPr>
-          <w:rFonts w:hint="eastAsia"/>
-        </w:rPr>
-        <w:t>和一个目标值</w:t>
-      </w:r>
-      <w:r>
-        <w:rPr>
-          <w:rFonts w:hint="eastAsia"/>
-        </w:rPr>
-        <w:t xml:space="preserve"> target </w:t>
-      </w:r>
-      <w:r>
-        <w:rPr>
-          <w:rFonts w:hint="eastAsia"/>
-        </w:rPr>
-        <w:t>，写一个函数</w:t>
-      </w:r>
-      <w:r>
-        <w:rPr>
-          <w:rFonts w:hint="eastAsia"/>
-        </w:rPr>
-        <w:t xml:space="preserve"> BinarySearch </w:t>
-      </w:r>
-      <w:r>
-        <w:rPr>
-          <w:rFonts w:hint="eastAsia"/>
-        </w:rPr>
-        <w:t>搜索</w:t>
-      </w:r>
-      <w:r>
-        <w:rPr>
-          <w:rFonts w:hint="eastAsia"/>
-        </w:rPr>
-        <w:t xml:space="preserve"> nums </w:t>
-      </w:r>
-      <w:r>
-        <w:rPr>
-          <w:rFonts w:hint="eastAsia"/>
-        </w:rPr>
-        <w:t>中的</w:t>
-      </w:r>
-      <w:r>
-        <w:rPr>
-          <w:rFonts w:hint="eastAsia"/>
-        </w:rPr>
-        <w:t xml:space="preserve"> target </w:t>
-      </w:r>
-      <w:r>
-        <w:rPr>
-          <w:rFonts w:hint="eastAsia"/>
-        </w:rPr>
-        <w:t>，如果目标值存在返回下标，否则返回</w:t>
-      </w:r>
-      <w:r>
-        <w:rPr>
-          <w:rFonts w:hint="eastAsia"/>
-        </w:rPr>
-        <w:t xml:space="preserve"> -1</w:t>
+        <w:ind w:firstLineChars="200" w:firstLine="420"/>
+      </w:pPr>
+      <w:r>
+        <w:rPr>
+          <w:rFonts w:hint="eastAsia"/>
+        </w:rPr>
+        <w:t>给定非空字典</w:t>
+      </w:r>
+      <w:r>
+        <w:rPr>
+          <w:rFonts w:hint="eastAsia"/>
+        </w:rPr>
+        <w:t xml:space="preserve"> dict</w:t>
+      </w:r>
+      <w:r>
+        <w:t>1</w:t>
+      </w:r>
+      <w:r>
+        <w:rPr>
+          <w:rFonts w:hint="eastAsia"/>
+        </w:rPr>
+        <w:t xml:space="preserve"> </w:t>
+      </w:r>
+      <w:r>
+        <w:rPr>
+          <w:rFonts w:hint="eastAsia"/>
+        </w:rPr>
+        <w:t>，其键为姓名，值是学号．写一个函数</w:t>
+      </w:r>
+      <w:r>
+        <w:rPr>
+          <w:rFonts w:hint="eastAsia"/>
+        </w:rPr>
+        <w:t xml:space="preserve"> </w:t>
+      </w:r>
+      <w:proofErr w:type="spellStart"/>
+      <w:r>
+        <w:rPr>
+          <w:rFonts w:hint="eastAsia"/>
+        </w:rPr>
+        <w:t>ReverseKeyva</w:t>
+      </w:r>
+      <w:r>
+        <w:rPr>
+          <w:rFonts w:hint="eastAsia"/>
+        </w:rPr>
+        <w:t>l</w:t>
+      </w:r>
+      <w:r>
+        <w:rPr>
+          <w:rFonts w:hint="eastAsia"/>
+        </w:rPr>
+        <w:t>ue</w:t>
+      </w:r>
+      <w:proofErr w:type="spellEnd"/>
+      <w:r>
+        <w:rPr>
+          <w:rFonts w:hint="eastAsia"/>
+        </w:rPr>
+        <w:t xml:space="preserve"> </w:t>
+      </w:r>
+      <w:r>
+        <w:rPr>
+          <w:rFonts w:hint="eastAsia"/>
+        </w:rPr>
+        <w:t>返回另一个字典，其键是学号，值是姓名．</w:t>
       </w:r>
     </w:p>
-    <w:p/>
     <w:p>
       <w:pPr>
         <w:pStyle w:val="1"/>
@@ -535,6 +515,9 @@
           <w:ilvl w:val="0"/>
           <w:numId w:val="23"/>
         </w:numPr>
+        <w:rPr>
+          <w:rFonts w:hint="eastAsia"/>
+        </w:rPr>
       </w:pPr>
       <w:r>
         <w:rPr>
@@ -546,96 +529,57 @@
     <w:p>
       <w:pPr>
         <w:ind w:left="420" w:firstLineChars="200" w:firstLine="420"/>
-      </w:pPr>
-      <w:r>
-        <w:rPr>
-          <w:rFonts w:hint="eastAsia"/>
-        </w:rPr>
-        <w:t>这段代码实现了二分查找算法，用于在已排序的数组中查找特定元素。算法首先将左边界</w:t>
-      </w:r>
-      <w:r>
-        <w:rPr>
-          <w:rFonts w:hint="eastAsia"/>
-        </w:rPr>
-        <w:t>l</w:t>
-      </w:r>
-      <w:r>
-        <w:rPr>
-          <w:rFonts w:hint="eastAsia"/>
-        </w:rPr>
-        <w:t>设为数组第一个元素的索引，右边界</w:t>
-      </w:r>
-      <w:r>
-        <w:rPr>
-          <w:rFonts w:hint="eastAsia"/>
-        </w:rPr>
-        <w:t>r</w:t>
-      </w:r>
-      <w:r>
-        <w:rPr>
-          <w:rFonts w:hint="eastAsia"/>
-        </w:rPr>
-        <w:t>设为数组最后一个元素的索引。然后，通过一个循环，每次将中间索引</w:t>
-      </w:r>
-      <w:r>
-        <w:rPr>
-          <w:rFonts w:hint="eastAsia"/>
-        </w:rPr>
-        <w:t>mid</w:t>
-      </w:r>
-      <w:r>
-        <w:rPr>
-          <w:rFonts w:hint="eastAsia"/>
-        </w:rPr>
-        <w:t>计算为</w:t>
-      </w:r>
-      <w:r>
-        <w:rPr>
-          <w:rFonts w:hint="eastAsia"/>
-        </w:rPr>
-        <w:t>(l + r + 1) // 2</w:t>
-      </w:r>
-      <w:r>
-        <w:rPr>
-          <w:rFonts w:hint="eastAsia"/>
-        </w:rPr>
-        <w:t>，向上取整以避免死循环。接着，判断中间元素与目标值的大小关系，如果中间元素小于等于目标值，则将左边界</w:t>
-      </w:r>
-      <w:r>
-        <w:rPr>
-          <w:rFonts w:hint="eastAsia"/>
-        </w:rPr>
-        <w:t>l</w:t>
-      </w:r>
-      <w:r>
-        <w:rPr>
-          <w:rFonts w:hint="eastAsia"/>
-        </w:rPr>
-        <w:t>移动到中间位置，否则将右边界</w:t>
-      </w:r>
-      <w:r>
-        <w:rPr>
-          <w:rFonts w:hint="eastAsia"/>
-        </w:rPr>
-        <w:t>r</w:t>
-      </w:r>
-      <w:r>
-        <w:rPr>
-          <w:rFonts w:hint="eastAsia"/>
-        </w:rPr>
-        <w:t>移动到中间位置的前一个位置。循环直到左边界大于等于右边界时结束。最后，检查右边界所指元素是否等于目标值，如果是则返回其索引，否则返回</w:t>
-      </w:r>
-      <w:r>
-        <w:rPr>
-          <w:rFonts w:hint="eastAsia"/>
-        </w:rPr>
-        <w:t>-1</w:t>
-      </w:r>
-      <w:r>
-        <w:rPr>
-          <w:rFonts w:hint="eastAsia"/>
-        </w:rPr>
-        <w:t>表示未找到。</w:t>
+        <w:rPr>
+          <w:rFonts w:hint="eastAsia"/>
+        </w:rPr>
+      </w:pPr>
+      <w:r>
+        <w:rPr>
+          <w:rFonts w:hint="eastAsia"/>
+        </w:rPr>
+        <w:t>该算法的核心目的是实现</w:t>
+      </w:r>
+      <w:proofErr w:type="gramStart"/>
+      <w:r>
+        <w:rPr>
+          <w:rFonts w:hint="eastAsia"/>
+        </w:rPr>
+        <w:t>字典中键和</w:t>
+      </w:r>
+      <w:proofErr w:type="gramEnd"/>
+      <w:r>
+        <w:rPr>
+          <w:rFonts w:hint="eastAsia"/>
+        </w:rPr>
+        <w:t>值的反转。在执行过程中，算法遍历输入字典的每一个键值对，然后在一个新的空字典中以原字典的值作为键，原字典的键作为值，从而实现键值反转。这种操作适用于原字典的值是唯一的情况，因为在</w:t>
+      </w:r>
+      <w:proofErr w:type="gramStart"/>
+      <w:r>
+        <w:rPr>
+          <w:rFonts w:hint="eastAsia"/>
+        </w:rPr>
+        <w:t>字典中键是</w:t>
+      </w:r>
+      <w:proofErr w:type="gramEnd"/>
+      <w:r>
+        <w:rPr>
+          <w:rFonts w:hint="eastAsia"/>
+        </w:rPr>
+        <w:t>唯一的，如果原字典的值</w:t>
+      </w:r>
+      <w:proofErr w:type="gramStart"/>
+      <w:r>
+        <w:rPr>
+          <w:rFonts w:hint="eastAsia"/>
+        </w:rPr>
+        <w:t>不</w:t>
+      </w:r>
+      <w:proofErr w:type="gramEnd"/>
+      <w:r>
+        <w:rPr>
+          <w:rFonts w:hint="eastAsia"/>
+        </w:rPr>
+        <w:t>唯一，则在反转过程中可能会发生数据丢失，即后面的键值对会覆盖前面具有相同值（作为反转后的键）的键值对。</w:t>
       </w:r>
     </w:p>
     <w:p>
@@ -645,110 +589,852 @@
     </w:p>
     <w:p>
       <w:pPr>
-        <w:ind w:left="420"/>
-      </w:pPr>
-      <w:r>
-        <w:rPr>
-          <w:rFonts w:hint="eastAsia"/>
-        </w:rPr>
-        <w:t>核心公式：</w:t>
+        <w:ind w:left="420" w:firstLineChars="200" w:firstLine="420"/>
+        <w:rPr>
+          <w:rFonts w:hint="eastAsia"/>
+        </w:rPr>
+      </w:pPr>
+      <w:r>
+        <w:rPr>
+          <w:rFonts w:hint="eastAsia"/>
+        </w:rPr>
+        <w:t>算法的执行可以分为以下几个步骤：</w:t>
       </w:r>
     </w:p>
     <w:p>
       <w:pPr>
-        <w:ind w:left="420"/>
-      </w:pPr>
-      <m:oMathPara>
-        <m:oMath>
-          <m:r>
-            <w:rPr>
-              <w:rFonts w:ascii="Latin Modern Math" w:hAnsi="Latin Modern Math"/>
-            </w:rPr>
-            <m:t>mid=</m:t>
-          </m:r>
-          <m:f>
-            <m:fPr>
-              <m:ctrlPr>
-                <w:rPr>
-                  <w:rFonts w:ascii="Cambria Math" w:hAnsi="Cambria Math" w:cs="Cambria Math"/>
-                </w:rPr>
-              </m:ctrlPr>
-            </m:fPr>
-            <m:num>
-              <m:r>
-                <w:rPr>
-                  <w:rFonts w:ascii="Latin Modern Math" w:hAnsi="Latin Modern Math"/>
-                </w:rPr>
-                <m:t>l+r+1</m:t>
-              </m:r>
-              <m:ctrlPr>
-                <w:rPr>
-                  <w:rFonts w:ascii="Latin Modern Math" w:hAnsi="Latin Modern Math"/>
-                  <w:i/>
-                </w:rPr>
-              </m:ctrlPr>
-            </m:num>
-            <m:den>
-              <m:r>
-                <w:rPr>
-                  <w:rFonts w:ascii="Latin Modern Math" w:hAnsi="Latin Modern Math"/>
-                </w:rPr>
-                <m:t>2</m:t>
-              </m:r>
-              <m:ctrlPr>
-                <w:rPr>
-                  <w:rFonts w:ascii="Latin Modern Math" w:hAnsi="Latin Modern Math"/>
-                  <w:i/>
-                </w:rPr>
-              </m:ctrlPr>
-            </m:den>
-          </m:f>
-        </m:oMath>
-      </m:oMathPara>
+        <w:ind w:left="420" w:firstLineChars="200" w:firstLine="420"/>
+        <w:rPr>
+          <w:rFonts w:hint="eastAsia"/>
+        </w:rPr>
+      </w:pPr>
+      <w:r>
+        <w:rPr>
+          <w:rFonts w:hint="eastAsia"/>
+        </w:rPr>
+        <w:t xml:space="preserve">1. </w:t>
+      </w:r>
+      <w:r>
+        <w:rPr>
+          <w:rFonts w:hint="eastAsia"/>
+        </w:rPr>
+        <w:t>初始化一个空字典</w:t>
+      </w:r>
+      <w:r>
+        <w:rPr>
+          <w:rFonts w:hint="eastAsia"/>
+        </w:rPr>
+        <w:t xml:space="preserve"> res</w:t>
+      </w:r>
+      <w:r>
+        <w:rPr>
+          <w:rFonts w:hint="eastAsia"/>
+        </w:rPr>
+        <w:t>，用于存储反转后的键值对。</w:t>
+      </w:r>
     </w:p>
     <w:p>
       <w:pPr>
         <w:ind w:left="420" w:firstLineChars="200" w:firstLine="420"/>
-      </w:pPr>
+        <w:rPr>
+          <w:rFonts w:hint="eastAsia"/>
+        </w:rPr>
+      </w:pPr>
+      <w:r>
+        <w:rPr>
+          <w:rFonts w:hint="eastAsia"/>
+        </w:rPr>
+        <w:t xml:space="preserve">2. </w:t>
+      </w:r>
+      <w:r>
+        <w:rPr>
+          <w:rFonts w:hint="eastAsia"/>
+        </w:rPr>
+        <w:t>遍历输入字典</w:t>
+      </w:r>
+      <w:r>
+        <w:rPr>
+          <w:rFonts w:hint="eastAsia"/>
+        </w:rPr>
+        <w:t xml:space="preserve"> dict1 </w:t>
+      </w:r>
+      <w:r>
+        <w:rPr>
+          <w:rFonts w:hint="eastAsia"/>
+        </w:rPr>
+        <w:t>的每一个键值对</w:t>
+      </w:r>
+      <w:r>
+        <w:rPr>
+          <w:rFonts w:hint="eastAsia"/>
+        </w:rPr>
+        <w:t xml:space="preserve"> (k, v)</w:t>
+      </w:r>
+      <w:r>
+        <w:rPr>
+          <w:rFonts w:hint="eastAsia"/>
+        </w:rPr>
+        <w:t>。</w:t>
+      </w:r>
     </w:p>
     <w:p>
       <w:pPr>
         <w:ind w:left="420" w:firstLineChars="200" w:firstLine="420"/>
-      </w:pPr>
-      <w:r>
-        <w:rPr>
-          <w:rFonts w:hint="eastAsia"/>
-        </w:rPr>
-        <w:t>整个算法的思路可以描述为不断缩小查找范围，通过比较中间元素和目标值的大小关系，动态调整左右边界，最终找到目标元素或者确定不存在于数组中。</w:t>
+        <w:rPr>
+          <w:rFonts w:hint="eastAsia"/>
+        </w:rPr>
+      </w:pPr>
+      <w:r>
+        <w:rPr>
+          <w:rFonts w:hint="eastAsia"/>
+        </w:rPr>
+        <w:t xml:space="preserve">3. </w:t>
+      </w:r>
+      <w:r>
+        <w:rPr>
+          <w:rFonts w:hint="eastAsia"/>
+        </w:rPr>
+        <w:t>对于每一对</w:t>
+      </w:r>
+      <w:r>
+        <w:rPr>
+          <w:rFonts w:hint="eastAsia"/>
+        </w:rPr>
+        <w:t xml:space="preserve"> (k, v)</w:t>
+      </w:r>
+      <w:r>
+        <w:rPr>
+          <w:rFonts w:hint="eastAsia"/>
+        </w:rPr>
+        <w:t>，将</w:t>
+      </w:r>
+      <w:r>
+        <w:rPr>
+          <w:rFonts w:hint="eastAsia"/>
+        </w:rPr>
+        <w:t xml:space="preserve"> v </w:t>
+      </w:r>
+      <w:r>
+        <w:rPr>
+          <w:rFonts w:hint="eastAsia"/>
+        </w:rPr>
+        <w:t>作为键，</w:t>
+      </w:r>
+      <w:r>
+        <w:rPr>
+          <w:rFonts w:hint="eastAsia"/>
+        </w:rPr>
+        <w:t xml:space="preserve">k </w:t>
+      </w:r>
+      <w:r>
+        <w:rPr>
+          <w:rFonts w:hint="eastAsia"/>
+        </w:rPr>
+        <w:t>作为值，存入</w:t>
+      </w:r>
+      <w:r>
+        <w:rPr>
+          <w:rFonts w:hint="eastAsia"/>
+        </w:rPr>
+        <w:t xml:space="preserve"> res </w:t>
+      </w:r>
+      <w:r>
+        <w:rPr>
+          <w:rFonts w:hint="eastAsia"/>
+        </w:rPr>
+        <w:t>字典中。</w:t>
       </w:r>
     </w:p>
     <w:p>
       <w:pPr>
         <w:ind w:left="420" w:firstLineChars="200" w:firstLine="420"/>
-      </w:pPr>
+        <w:rPr>
+          <w:rFonts w:hint="eastAsia"/>
+        </w:rPr>
+      </w:pPr>
+      <w:r>
+        <w:rPr>
+          <w:rFonts w:hint="eastAsia"/>
+        </w:rPr>
+        <w:t xml:space="preserve">4. </w:t>
+      </w:r>
+      <w:r>
+        <w:rPr>
+          <w:rFonts w:hint="eastAsia"/>
+        </w:rPr>
+        <w:t>完成遍历后，返回</w:t>
+      </w:r>
+      <w:r>
+        <w:rPr>
+          <w:rFonts w:hint="eastAsia"/>
+        </w:rPr>
+        <w:t xml:space="preserve"> res </w:t>
+      </w:r>
+      <w:r>
+        <w:rPr>
+          <w:rFonts w:hint="eastAsia"/>
+        </w:rPr>
+        <w:t>字典，此时</w:t>
+      </w:r>
+      <w:r>
+        <w:rPr>
+          <w:rFonts w:hint="eastAsia"/>
+        </w:rPr>
+        <w:t xml:space="preserve"> res </w:t>
+      </w:r>
+      <w:r>
+        <w:rPr>
+          <w:rFonts w:hint="eastAsia"/>
+        </w:rPr>
+        <w:t>存储了反转后的键值对。</w:t>
+      </w:r>
     </w:p>
     <w:p>
       <w:pPr>
+        <w:ind w:left="420" w:firstLineChars="200" w:firstLine="420"/>
+      </w:pPr>
+    </w:p>
+    <w:p>
+      <w:pPr>
+        <w:ind w:left="420" w:firstLineChars="200" w:firstLine="420"/>
+      </w:pPr>
+      <w:r>
+        <w:rPr>
+          <w:rFonts w:hint="eastAsia"/>
+        </w:rPr>
+        <w:t>核心公式表达如下：</w:t>
+      </w:r>
+    </w:p>
+    <w:p>
+      <w:pPr>
+        <w:ind w:left="420" w:firstLineChars="200" w:firstLine="420"/>
+        <w:jc w:val="center"/>
+        <w:rPr>
+          <w:rFonts w:hint="eastAsia"/>
+          <w:i/>
+        </w:rPr>
+      </w:pPr>
+      <w:r>
+        <w:rPr>
+          <w:rFonts w:hint="eastAsia"/>
+        </w:rPr>
+        <w:t>若</w:t>
+      </w:r>
+      <m:oMath>
+        <m:r>
+          <w:rPr>
+            <w:rFonts w:ascii="Latin Modern Math" w:hAnsi="Latin Modern Math" w:hint="eastAsia"/>
+          </w:rPr>
+          <m:t>dict</m:t>
+        </m:r>
+        <m:r>
+          <w:rPr>
+            <w:rFonts w:ascii="Latin Modern Math" w:hAnsi="Latin Modern Math"/>
+          </w:rPr>
+          <m:t>1={</m:t>
+        </m:r>
+        <m:sSub>
+          <m:sSubPr>
+            <m:ctrlPr>
+              <w:rPr>
+                <w:rFonts w:ascii="Latin Modern Math" w:hAnsi="Latin Modern Math"/>
+                <w:i/>
+              </w:rPr>
+            </m:ctrlPr>
+          </m:sSubPr>
+          <m:e>
+            <m:r>
+              <w:rPr>
+                <w:rFonts w:ascii="Latin Modern Math" w:hAnsi="Latin Modern Math" w:hint="eastAsia"/>
+              </w:rPr>
+              <m:t>k</m:t>
+            </m:r>
+          </m:e>
+          <m:sub>
+            <m:r>
+              <w:rPr>
+                <w:rFonts w:ascii="Latin Modern Math" w:hAnsi="Latin Modern Math"/>
+              </w:rPr>
+              <m:t>1</m:t>
+            </m:r>
+          </m:sub>
+        </m:sSub>
+        <m:r>
+          <w:rPr>
+            <w:rFonts w:ascii="Latin Modern Math" w:hAnsi="Latin Modern Math"/>
+          </w:rPr>
+          <m:t>:</m:t>
+        </m:r>
+        <m:sSub>
+          <m:sSubPr>
+            <m:ctrlPr>
+              <w:rPr>
+                <w:rFonts w:ascii="Latin Modern Math" w:hAnsi="Latin Modern Math"/>
+                <w:i/>
+              </w:rPr>
+            </m:ctrlPr>
+          </m:sSubPr>
+          <m:e>
+            <m:r>
+              <w:rPr>
+                <w:rFonts w:ascii="Latin Modern Math" w:hAnsi="Latin Modern Math"/>
+              </w:rPr>
+              <m:t>v</m:t>
+            </m:r>
+          </m:e>
+          <m:sub>
+            <m:r>
+              <w:rPr>
+                <w:rFonts w:ascii="Latin Modern Math" w:hAnsi="Latin Modern Math"/>
+              </w:rPr>
+              <m:t>1</m:t>
+            </m:r>
+          </m:sub>
+        </m:sSub>
+        <m:r>
+          <w:rPr>
+            <w:rFonts w:ascii="Latin Modern Math" w:hAnsi="Latin Modern Math"/>
+          </w:rPr>
+          <m:t xml:space="preserve">, </m:t>
+        </m:r>
+        <m:sSub>
+          <m:sSubPr>
+            <m:ctrlPr>
+              <w:rPr>
+                <w:rFonts w:ascii="Latin Modern Math" w:hAnsi="Latin Modern Math"/>
+                <w:i/>
+              </w:rPr>
+            </m:ctrlPr>
+          </m:sSubPr>
+          <m:e>
+            <m:r>
+              <w:rPr>
+                <w:rFonts w:ascii="Latin Modern Math" w:hAnsi="Latin Modern Math" w:hint="eastAsia"/>
+              </w:rPr>
+              <m:t>k</m:t>
+            </m:r>
+          </m:e>
+          <m:sub>
+            <m:r>
+              <w:rPr>
+                <w:rFonts w:ascii="Latin Modern Math" w:hAnsi="Latin Modern Math"/>
+              </w:rPr>
+              <m:t>2</m:t>
+            </m:r>
+          </m:sub>
+        </m:sSub>
+        <m:r>
+          <w:rPr>
+            <w:rFonts w:ascii="Latin Modern Math" w:hAnsi="Latin Modern Math"/>
+          </w:rPr>
+          <m:t>:</m:t>
+        </m:r>
+        <m:sSub>
+          <m:sSubPr>
+            <m:ctrlPr>
+              <w:rPr>
+                <w:rFonts w:ascii="Latin Modern Math" w:hAnsi="Latin Modern Math"/>
+                <w:i/>
+              </w:rPr>
+            </m:ctrlPr>
+          </m:sSubPr>
+          <m:e>
+            <m:r>
+              <w:rPr>
+                <w:rFonts w:ascii="Latin Modern Math" w:hAnsi="Latin Modern Math"/>
+              </w:rPr>
+              <m:t>v</m:t>
+            </m:r>
+          </m:e>
+          <m:sub>
+            <m:r>
+              <w:rPr>
+                <w:rFonts w:ascii="Latin Modern Math" w:hAnsi="Latin Modern Math"/>
+              </w:rPr>
+              <m:t>2</m:t>
+            </m:r>
+          </m:sub>
+        </m:sSub>
+        <m:r>
+          <w:rPr>
+            <w:rFonts w:ascii="Latin Modern Math" w:hAnsi="Latin Modern Math"/>
+          </w:rPr>
+          <m:t>,</m:t>
+        </m:r>
+        <m:r>
+          <w:rPr>
+            <w:rFonts w:ascii="Latin Modern Math" w:hAnsi="Latin Modern Math"/>
+          </w:rPr>
+          <m:t>…</m:t>
+        </m:r>
+        <m:sSub>
+          <m:sSubPr>
+            <m:ctrlPr>
+              <w:rPr>
+                <w:rFonts w:ascii="Latin Modern Math" w:hAnsi="Latin Modern Math"/>
+                <w:i/>
+              </w:rPr>
+            </m:ctrlPr>
+          </m:sSubPr>
+          <m:e>
+            <m:r>
+              <w:rPr>
+                <w:rFonts w:ascii="Latin Modern Math" w:hAnsi="Latin Modern Math" w:hint="eastAsia"/>
+              </w:rPr>
+              <m:t>k</m:t>
+            </m:r>
+          </m:e>
+          <m:sub>
+            <m:r>
+              <w:rPr>
+                <w:rFonts w:ascii="Latin Modern Math" w:hAnsi="Latin Modern Math"/>
+              </w:rPr>
+              <m:t>n</m:t>
+            </m:r>
+          </m:sub>
+        </m:sSub>
+        <m:r>
+          <w:rPr>
+            <w:rFonts w:ascii="Latin Modern Math" w:hAnsi="Latin Modern Math"/>
+          </w:rPr>
+          <m:t>:</m:t>
+        </m:r>
+        <m:sSub>
+          <m:sSubPr>
+            <m:ctrlPr>
+              <w:rPr>
+                <w:rFonts w:ascii="Latin Modern Math" w:hAnsi="Latin Modern Math"/>
+                <w:i/>
+              </w:rPr>
+            </m:ctrlPr>
+          </m:sSubPr>
+          <m:e>
+            <m:r>
+              <w:rPr>
+                <w:rFonts w:ascii="Latin Modern Math" w:hAnsi="Latin Modern Math"/>
+              </w:rPr>
+              <m:t>v</m:t>
+            </m:r>
+          </m:e>
+          <m:sub>
+            <m:r>
+              <w:rPr>
+                <w:rFonts w:ascii="Latin Modern Math" w:hAnsi="Latin Modern Math"/>
+              </w:rPr>
+              <m:t>n</m:t>
+            </m:r>
+          </m:sub>
+        </m:sSub>
+        <m:r>
+          <w:rPr>
+            <w:rFonts w:ascii="Latin Modern Math" w:hAnsi="Latin Modern Math"/>
+          </w:rPr>
+          <m:t>}</m:t>
+        </m:r>
+      </m:oMath>
+    </w:p>
+    <w:p>
+      <w:pPr>
+        <w:ind w:left="420" w:firstLineChars="200" w:firstLine="420"/>
+        <w:jc w:val="center"/>
+      </w:pPr>
+      <w:r>
+        <w:rPr>
+          <w:rFonts w:hint="eastAsia"/>
+        </w:rPr>
+        <w:t>则</w:t>
+      </w:r>
+      <m:oMath>
+        <m:r>
+          <w:rPr>
+            <w:rFonts w:ascii="Latin Modern Math" w:hAnsi="Latin Modern Math" w:hint="eastAsia"/>
+          </w:rPr>
+          <m:t>res</m:t>
+        </m:r>
+        <m:r>
+          <w:rPr>
+            <w:rFonts w:ascii="Latin Modern Math" w:hAnsi="Latin Modern Math"/>
+          </w:rPr>
+          <m:t>={</m:t>
+        </m:r>
+        <m:sSub>
+          <m:sSubPr>
+            <m:ctrlPr>
+              <w:rPr>
+                <w:rFonts w:ascii="Latin Modern Math" w:hAnsi="Latin Modern Math"/>
+                <w:i/>
+              </w:rPr>
+            </m:ctrlPr>
+          </m:sSubPr>
+          <m:e>
+            <m:r>
+              <w:rPr>
+                <w:rFonts w:ascii="Latin Modern Math" w:hAnsi="Latin Modern Math"/>
+              </w:rPr>
+              <m:t>v</m:t>
+            </m:r>
+          </m:e>
+          <m:sub>
+            <m:r>
+              <w:rPr>
+                <w:rFonts w:ascii="Latin Modern Math" w:hAnsi="Latin Modern Math"/>
+              </w:rPr>
+              <m:t>1</m:t>
+            </m:r>
+          </m:sub>
+        </m:sSub>
+        <m:r>
+          <w:rPr>
+            <w:rFonts w:ascii="Latin Modern Math" w:hAnsi="Latin Modern Math"/>
+          </w:rPr>
+          <m:t>:</m:t>
+        </m:r>
+        <m:sSub>
+          <m:sSubPr>
+            <m:ctrlPr>
+              <w:rPr>
+                <w:rFonts w:ascii="Latin Modern Math" w:hAnsi="Latin Modern Math"/>
+                <w:i/>
+              </w:rPr>
+            </m:ctrlPr>
+          </m:sSubPr>
+          <m:e>
+            <m:r>
+              <w:rPr>
+                <w:rFonts w:ascii="Latin Modern Math" w:hAnsi="Latin Modern Math"/>
+              </w:rPr>
+              <m:t>k</m:t>
+            </m:r>
+          </m:e>
+          <m:sub>
+            <m:r>
+              <w:rPr>
+                <w:rFonts w:ascii="Latin Modern Math" w:hAnsi="Latin Modern Math"/>
+              </w:rPr>
+              <m:t>1</m:t>
+            </m:r>
+          </m:sub>
+        </m:sSub>
+        <m:r>
+          <w:rPr>
+            <w:rFonts w:ascii="Latin Modern Math" w:hAnsi="Latin Modern Math"/>
+          </w:rPr>
+          <m:t xml:space="preserve">, </m:t>
+        </m:r>
+        <m:sSub>
+          <m:sSubPr>
+            <m:ctrlPr>
+              <w:rPr>
+                <w:rFonts w:ascii="Latin Modern Math" w:hAnsi="Latin Modern Math"/>
+                <w:i/>
+              </w:rPr>
+            </m:ctrlPr>
+          </m:sSubPr>
+          <m:e>
+            <m:r>
+              <w:rPr>
+                <w:rFonts w:ascii="Latin Modern Math" w:hAnsi="Latin Modern Math"/>
+              </w:rPr>
+              <m:t>v</m:t>
+            </m:r>
+          </m:e>
+          <m:sub>
+            <m:r>
+              <w:rPr>
+                <w:rFonts w:ascii="Latin Modern Math" w:hAnsi="Latin Modern Math"/>
+              </w:rPr>
+              <m:t>2</m:t>
+            </m:r>
+          </m:sub>
+        </m:sSub>
+        <m:r>
+          <w:rPr>
+            <w:rFonts w:ascii="Latin Modern Math" w:hAnsi="Latin Modern Math"/>
+          </w:rPr>
+          <m:t>:</m:t>
+        </m:r>
+        <m:sSub>
+          <m:sSubPr>
+            <m:ctrlPr>
+              <w:rPr>
+                <w:rFonts w:ascii="Latin Modern Math" w:hAnsi="Latin Modern Math"/>
+                <w:i/>
+              </w:rPr>
+            </m:ctrlPr>
+          </m:sSubPr>
+          <m:e>
+            <m:r>
+              <w:rPr>
+                <w:rFonts w:ascii="Latin Modern Math" w:hAnsi="Latin Modern Math"/>
+              </w:rPr>
+              <m:t>k</m:t>
+            </m:r>
+          </m:e>
+          <m:sub>
+            <m:r>
+              <w:rPr>
+                <w:rFonts w:ascii="Latin Modern Math" w:hAnsi="Latin Modern Math"/>
+              </w:rPr>
+              <m:t>2</m:t>
+            </m:r>
+          </m:sub>
+        </m:sSub>
+        <m:r>
+          <w:rPr>
+            <w:rFonts w:ascii="Latin Modern Math" w:hAnsi="Latin Modern Math"/>
+          </w:rPr>
+          <m:t>,…</m:t>
+        </m:r>
+        <m:sSub>
+          <m:sSubPr>
+            <m:ctrlPr>
+              <w:rPr>
+                <w:rFonts w:ascii="Latin Modern Math" w:hAnsi="Latin Modern Math"/>
+                <w:i/>
+              </w:rPr>
+            </m:ctrlPr>
+          </m:sSubPr>
+          <m:e>
+            <m:r>
+              <w:rPr>
+                <w:rFonts w:ascii="Latin Modern Math" w:hAnsi="Latin Modern Math"/>
+              </w:rPr>
+              <m:t>v</m:t>
+            </m:r>
+          </m:e>
+          <m:sub>
+            <m:r>
+              <w:rPr>
+                <w:rFonts w:ascii="Latin Modern Math" w:hAnsi="Latin Modern Math"/>
+              </w:rPr>
+              <m:t>n</m:t>
+            </m:r>
+          </m:sub>
+        </m:sSub>
+        <m:r>
+          <w:rPr>
+            <w:rFonts w:ascii="Latin Modern Math" w:hAnsi="Latin Modern Math"/>
+          </w:rPr>
+          <m:t>:</m:t>
+        </m:r>
+        <m:sSub>
+          <m:sSubPr>
+            <m:ctrlPr>
+              <w:rPr>
+                <w:rFonts w:ascii="Latin Modern Math" w:hAnsi="Latin Modern Math"/>
+                <w:i/>
+              </w:rPr>
+            </m:ctrlPr>
+          </m:sSubPr>
+          <m:e>
+            <m:r>
+              <w:rPr>
+                <w:rFonts w:ascii="Latin Modern Math" w:hAnsi="Latin Modern Math"/>
+              </w:rPr>
+              <m:t>k</m:t>
+            </m:r>
+          </m:e>
+          <m:sub>
+            <m:r>
+              <w:rPr>
+                <w:rFonts w:ascii="Latin Modern Math" w:hAnsi="Latin Modern Math"/>
+              </w:rPr>
+              <m:t>n</m:t>
+            </m:r>
+          </m:sub>
+        </m:sSub>
+        <m:r>
+          <w:rPr>
+            <w:rFonts w:ascii="Latin Modern Math" w:hAnsi="Latin Modern Math"/>
+          </w:rPr>
+          <m:t>}</m:t>
+        </m:r>
+      </m:oMath>
+    </w:p>
+    <w:p>
+      <w:pPr>
+        <w:ind w:left="420" w:firstLineChars="200" w:firstLine="420"/>
+      </w:pPr>
+      <w:r>
+        <w:rPr>
+          <w:rFonts w:hint="eastAsia"/>
+        </w:rPr>
+        <w:t>其中，</w:t>
+      </w:r>
+      <m:oMath>
+        <m:sSub>
+          <m:sSubPr>
+            <m:ctrlPr>
+              <w:rPr>
+                <w:rFonts w:ascii="Latin Modern Math" w:hAnsi="Latin Modern Math"/>
+                <w:i/>
+              </w:rPr>
+            </m:ctrlPr>
+          </m:sSubPr>
+          <m:e>
+            <m:r>
+              <w:rPr>
+                <w:rFonts w:ascii="Latin Modern Math" w:hAnsi="Latin Modern Math"/>
+              </w:rPr>
+              <m:t>k</m:t>
+            </m:r>
+          </m:e>
+          <m:sub>
+            <m:r>
+              <w:rPr>
+                <w:rFonts w:ascii="Latin Modern Math" w:hAnsi="Latin Modern Math"/>
+              </w:rPr>
+              <m:t>i</m:t>
+            </m:r>
+          </m:sub>
+        </m:sSub>
+      </m:oMath>
+      <w:r>
+        <w:rPr>
+          <w:rFonts w:hint="eastAsia"/>
+        </w:rPr>
+        <w:t xml:space="preserve"> </w:t>
+      </w:r>
+      <w:r>
+        <w:rPr>
+          <w:rFonts w:hint="eastAsia"/>
+        </w:rPr>
+        <w:t>和</w:t>
+      </w:r>
+      <w:r>
+        <w:rPr>
+          <w:rFonts w:hint="eastAsia"/>
+        </w:rPr>
+        <w:t xml:space="preserve"> </w:t>
+      </w:r>
+      <m:oMath>
+        <m:sSub>
+          <m:sSubPr>
+            <m:ctrlPr>
+              <w:rPr>
+                <w:rFonts w:ascii="Latin Modern Math" w:hAnsi="Latin Modern Math"/>
+                <w:i/>
+              </w:rPr>
+            </m:ctrlPr>
+          </m:sSubPr>
+          <m:e>
+            <m:r>
+              <w:rPr>
+                <w:rFonts w:ascii="Latin Modern Math" w:hAnsi="Latin Modern Math"/>
+              </w:rPr>
+              <m:t>v</m:t>
+            </m:r>
+          </m:e>
+          <m:sub>
+            <m:r>
+              <w:rPr>
+                <w:rFonts w:ascii="Latin Modern Math" w:hAnsi="Latin Modern Math"/>
+              </w:rPr>
+              <m:t>i</m:t>
+            </m:r>
+          </m:sub>
+        </m:sSub>
+      </m:oMath>
+      <w:r>
+        <w:rPr>
+          <w:rFonts w:hint="eastAsia"/>
+        </w:rPr>
+        <w:t xml:space="preserve"> </w:t>
+      </w:r>
+      <w:r>
+        <w:rPr>
+          <w:rFonts w:hint="eastAsia"/>
+        </w:rPr>
+        <w:t>分别代表原字典的键和值，</w:t>
+      </w:r>
+      <m:oMath>
+        <m:r>
+          <w:rPr>
+            <w:rFonts w:ascii="Latin Modern Math" w:hAnsi="Latin Modern Math"/>
+          </w:rPr>
+          <m:t>n</m:t>
+        </m:r>
+      </m:oMath>
+      <w:r>
+        <w:rPr>
+          <w:rFonts w:hint="eastAsia"/>
+        </w:rPr>
+        <w:t xml:space="preserve"> </w:t>
+      </w:r>
+      <w:r>
+        <w:rPr>
+          <w:rFonts w:hint="eastAsia"/>
+        </w:rPr>
+        <w:t>是字典中键值对的数量。这种方法简单高效，但需注意，如果原字典中存在多个键对应相同的值，则反转过程中只会保留其中一个键值对，因为字典的键是不允许重复的。</w:t>
+      </w:r>
+    </w:p>
+    <w:p>
+      <w:pPr>
+        <w:ind w:left="420" w:firstLineChars="200" w:firstLine="420"/>
+      </w:pPr>
+      <w:r>
+        <w:br/>
+      </w:r>
+      <w:r>
+        <w:br/>
+      </w:r>
+    </w:p>
+    <w:p>
+      <w:pPr>
+        <w:ind w:left="420" w:firstLineChars="200" w:firstLine="420"/>
+      </w:pPr>
+    </w:p>
+    <w:p>
+      <w:pPr>
+        <w:ind w:left="420" w:firstLineChars="200" w:firstLine="420"/>
+      </w:pPr>
+    </w:p>
+    <w:p>
+      <w:pPr>
+        <w:ind w:left="420" w:firstLineChars="200" w:firstLine="420"/>
+      </w:pPr>
+    </w:p>
+    <w:p>
+      <w:pPr>
+        <w:ind w:left="420" w:firstLineChars="200" w:firstLine="420"/>
+      </w:pPr>
+    </w:p>
+    <w:p>
+      <w:pPr>
+        <w:ind w:left="420" w:firstLineChars="200" w:firstLine="420"/>
+      </w:pPr>
+    </w:p>
+    <w:p>
+      <w:pPr>
+        <w:ind w:left="420" w:firstLineChars="200" w:firstLine="420"/>
+      </w:pPr>
+    </w:p>
+    <w:p>
+      <w:pPr>
+        <w:ind w:left="420" w:firstLineChars="200" w:firstLine="420"/>
+        <w:rPr>
+          <w:rFonts w:hint="eastAsia"/>
+        </w:rPr>
+      </w:pPr>
+    </w:p>
+    <w:p>
+      <w:pPr>
         <w:pStyle w:val="a"/>
       </w:pPr>
       <w:r>
-        <w:rPr>
-          <w:noProof/>
-        </w:rPr>
-        <w:lastRenderedPageBreak/>
         <w:drawing>
-          <wp:anchor distT="0" distB="0" distL="114300" distR="114300" simplePos="0" relativeHeight="251658240" behindDoc="0" locked="0" layoutInCell="1" allowOverlap="1" wp14:anchorId="763D2B77" wp14:editId="7C3583ED">
+          <wp:anchor distT="0" distB="0" distL="114300" distR="114300" simplePos="0" relativeHeight="251660288" behindDoc="0" locked="0" layoutInCell="1" allowOverlap="1" wp14:anchorId="6B524ADB" wp14:editId="6E3087FA">
             <wp:simplePos x="0" y="0"/>
             <wp:positionH relativeFrom="margin">
               <wp:align>center</wp:align>
             </wp:positionH>
             <wp:positionV relativeFrom="paragraph">
-              <wp:posOffset>399415</wp:posOffset>
+              <wp:posOffset>367665</wp:posOffset>
             </wp:positionV>
-            <wp:extent cx="4695190" cy="3127677"/>
-            <wp:effectExtent l="0" t="0" r="0" b="0"/>
+            <wp:extent cx="4804410" cy="1824357"/>
+            <wp:effectExtent l="0" t="0" r="0" b="4445"/>
             <wp:wrapTopAndBottom/>
-            <wp:docPr id="539623125" name="图片 1"/>
+            <wp:docPr id="993092082" name="图片 1"/>
             <wp:cNvGraphicFramePr>
               <a:graphicFrameLocks xmlns:a="http://schemas.openxmlformats.org/drawingml/2006/main" noChangeAspect="1"/>
             </wp:cNvGraphicFramePr>
@@ -756,7 +1442,7 @@
               <a:graphicData uri="http://schemas.openxmlformats.org/drawingml/2006/picture">
                 <pic:pic xmlns:pic="http://schemas.openxmlformats.org/drawingml/2006/picture">
                   <pic:nvPicPr>
-                    <pic:cNvPr id="539623125" name=""/>
+                    <pic:cNvPr id="993092082" name=""/>
                     <pic:cNvPicPr/>
                   </pic:nvPicPr>
                   <pic:blipFill>
@@ -774,7 +1460,7 @@
                   <pic:spPr>
                     <a:xfrm>
                       <a:off x="0" y="0"/>
-                      <a:ext cx="4695190" cy="3127677"/>
+                      <a:ext cx="4804410" cy="1824357"/>
                     </a:xfrm>
                     <a:prstGeom prst="rect">
                       <a:avLst/>
@@ -796,8 +1482,16 @@
     <w:p/>
     <w:p/>
     <w:p/>
+    <w:p/>
     <w:p>
       <w:pPr>
+        <w:rPr>
+          <w:rFonts w:hint="eastAsia"/>
+        </w:rPr>
+      </w:pPr>
+    </w:p>
+    <w:p>
+      <w:pPr>
         <w:pStyle w:val="a"/>
       </w:pPr>
       <w:r>
@@ -805,18 +1499,18 @@
           <w:noProof/>
         </w:rPr>
         <w:drawing>
-          <wp:anchor distT="0" distB="0" distL="114300" distR="114300" simplePos="0" relativeHeight="251659264" behindDoc="0" locked="0" layoutInCell="1" allowOverlap="1" wp14:anchorId="181CF92C" wp14:editId="2CF711AF">
+          <wp:anchor distT="0" distB="0" distL="114300" distR="114300" simplePos="0" relativeHeight="251661312" behindDoc="0" locked="0" layoutInCell="1" allowOverlap="1" wp14:anchorId="68ACDBE5" wp14:editId="22FEFCBD">
             <wp:simplePos x="0" y="0"/>
             <wp:positionH relativeFrom="margin">
-              <wp:posOffset>272415</wp:posOffset>
+              <wp:align>center</wp:align>
             </wp:positionH>
             <wp:positionV relativeFrom="paragraph">
-              <wp:posOffset>393700</wp:posOffset>
+              <wp:posOffset>397510</wp:posOffset>
             </wp:positionV>
-            <wp:extent cx="4728845" cy="3698240"/>
-            <wp:effectExtent l="0" t="0" r="0" b="0"/>
+            <wp:extent cx="4813300" cy="2633345"/>
+            <wp:effectExtent l="0" t="0" r="6350" b="0"/>
             <wp:wrapTopAndBottom/>
-            <wp:docPr id="349267408" name="图片 5" descr="图形用户界面, 文本&#10;&#10;描述已自动生成"/>
+            <wp:docPr id="1713436667" name="图片 1" descr="文本&#10;&#10;描述已自动生成"/>
             <wp:cNvGraphicFramePr>
               <a:graphicFrameLocks xmlns:a="http://schemas.openxmlformats.org/drawingml/2006/main" noChangeAspect="1"/>
             </wp:cNvGraphicFramePr>
@@ -824,7 +1518,7 @@
               <a:graphicData uri="http://schemas.openxmlformats.org/drawingml/2006/picture">
                 <pic:pic xmlns:pic="http://schemas.openxmlformats.org/drawingml/2006/picture">
                   <pic:nvPicPr>
-                    <pic:cNvPr id="349267408" name="图片 5" descr="图形用户界面, 文本&#10;&#10;描述已自动生成"/>
+                    <pic:cNvPr id="1713436667" name="图片 1" descr="文本&#10;&#10;描述已自动生成"/>
                     <pic:cNvPicPr>
                       <a:picLocks noChangeAspect="1" noChangeArrowheads="1"/>
                     </pic:cNvPicPr>
@@ -845,7 +1539,7 @@
                   <pic:spPr bwMode="auto">
                     <a:xfrm>
                       <a:off x="0" y="0"/>
-                      <a:ext cx="4728845" cy="3698240"/>
+                      <a:ext cx="4813300" cy="2633345"/>
                     </a:xfrm>
                     <a:prstGeom prst="rect">
                       <a:avLst/>
@@ -892,7 +1586,28 @@
         <w:t>（带注释）</w:t>
       </w:r>
     </w:p>
-    <w:p/>
+    <w:p>
+      <w:pPr>
+        <w:rPr>
+          <w:rFonts w:hint="eastAsia"/>
+        </w:rPr>
+      </w:pPr>
+    </w:p>
+    <w:p>
+      <w:pPr>
+        <w:pStyle w:val="a"/>
+        <w:numPr>
+          <w:ilvl w:val="0"/>
+          <w:numId w:val="0"/>
+        </w:numPr>
+        <w:ind w:left="420"/>
+        <w:rPr>
+          <w:rFonts w:ascii="宋体" w:hAnsi="宋体" w:cs="宋体" w:hint="eastAsia"/>
+          <w:kern w:val="0"/>
+          <w:szCs w:val="24"/>
+        </w:rPr>
+      </w:pPr>
+    </w:p>
     <w:p>
       <w:pPr>
         <w:pStyle w:val="a"/>
@@ -903,6 +1618,18 @@
         <w:ind w:left="420" w:hanging="420"/>
       </w:pPr>
     </w:p>
+    <w:p/>
+    <w:p/>
+    <w:p/>
+    <w:p/>
+    <w:p/>
+    <w:p>
+      <w:pPr>
+        <w:rPr>
+          <w:rFonts w:hint="eastAsia"/>
+        </w:rPr>
+      </w:pPr>
+    </w:p>
     <w:p>
       <w:pPr>
         <w:pStyle w:val="1"/>
@@ -917,7 +1644,6 @@
           <w:sz w:val="32"/>
           <w:szCs w:val="32"/>
         </w:rPr>
-        <w:lastRenderedPageBreak/>
         <w:t>实验</w:t>
       </w:r>
       <w:r>
@@ -975,13 +1701,12 @@
       <w:r>
         <w:rPr>
           <w:rFonts w:ascii="等线" w:eastAsia="等线" w:hAnsi="等线"/>
-          <w:noProof/>
         </w:rPr>
         <w:drawing>
-          <wp:inline distT="0" distB="0" distL="0" distR="0" wp14:anchorId="262EB103" wp14:editId="5539AF63">
-            <wp:extent cx="5204460" cy="2880360"/>
-            <wp:effectExtent l="0" t="0" r="0" b="0"/>
-            <wp:docPr id="525097358" name="图片 1" descr="图形用户界面, 文本, 应用程序&#10;&#10;描述已自动生成"/>
+          <wp:inline distT="0" distB="0" distL="0" distR="0" wp14:anchorId="1F6E440A" wp14:editId="5F1B5D94">
+            <wp:extent cx="5274310" cy="1575435"/>
+            <wp:effectExtent l="0" t="0" r="2540" b="5715"/>
+            <wp:docPr id="2059844347" name="图片 1"/>
             <wp:cNvGraphicFramePr>
               <a:graphicFrameLocks xmlns:a="http://schemas.openxmlformats.org/drawingml/2006/main" noChangeAspect="1"/>
             </wp:cNvGraphicFramePr>
@@ -989,30 +1714,23 @@
               <a:graphicData uri="http://schemas.openxmlformats.org/drawingml/2006/picture">
                 <pic:pic xmlns:pic="http://schemas.openxmlformats.org/drawingml/2006/picture">
                   <pic:nvPicPr>
-                    <pic:cNvPr id="525097358" name="图片 1" descr="图形用户界面, 文本, 应用程序&#10;&#10;描述已自动生成"/>
+                    <pic:cNvPr id="2059844347" name=""/>
                     <pic:cNvPicPr/>
                   </pic:nvPicPr>
-                  <pic:blipFill rotWithShape="1">
+                  <pic:blipFill>
                     <a:blip r:embed="rId11"/>
-                    <a:srcRect r="1324" b="7447"/>
-                    <a:stretch/>
+                    <a:stretch>
+                      <a:fillRect/>
+                    </a:stretch>
                   </pic:blipFill>
-                  <pic:spPr bwMode="auto">
+                  <pic:spPr>
                     <a:xfrm>
                       <a:off x="0" y="0"/>
-                      <a:ext cx="5204460" cy="2880360"/>
+                      <a:ext cx="5274310" cy="1575435"/>
                     </a:xfrm>
                     <a:prstGeom prst="rect">
                       <a:avLst/>
                     </a:prstGeom>
-                    <a:ln>
-                      <a:noFill/>
-                    </a:ln>
-                    <a:extLst>
-                      <a:ext uri="{53640926-AAD7-44D8-BBD7-CCE9431645EC}">
-                        <a14:shadowObscured xmlns:a14="http://schemas.microsoft.com/office/drawing/2010/main"/>
-                      </a:ext>
-                    </a:extLst>
                   </pic:spPr>
                 </pic:pic>
               </a:graphicData>
@@ -1087,16 +1805,15 @@
           <w:rFonts w:ascii="Cambria" w:eastAsia="宋体" w:hAnsi="Cambria" w:cs="Times New Roman"/>
           <w:b/>
           <w:bCs/>
-          <w:noProof/>
           <w:kern w:val="28"/>
           <w:sz w:val="24"/>
           <w:szCs w:val="32"/>
         </w:rPr>
         <w:drawing>
-          <wp:inline distT="0" distB="0" distL="0" distR="0" wp14:anchorId="009A9D73" wp14:editId="165ACE77">
-            <wp:extent cx="5173980" cy="1432560"/>
-            <wp:effectExtent l="0" t="0" r="7620" b="0"/>
-            <wp:docPr id="1970616218" name="图片 1" descr="图形用户界面, 文本&#10;&#10;描述已自动生成"/>
+          <wp:inline distT="0" distB="0" distL="0" distR="0" wp14:anchorId="69F07C5D" wp14:editId="4ED0B800">
+            <wp:extent cx="5274310" cy="1181735"/>
+            <wp:effectExtent l="0" t="0" r="2540" b="0"/>
+            <wp:docPr id="376424565" name="图片 1" descr="文本&#10;&#10;中度可信度描述已自动生成"/>
             <wp:cNvGraphicFramePr>
               <a:graphicFrameLocks xmlns:a="http://schemas.openxmlformats.org/drawingml/2006/main" noChangeAspect="1"/>
             </wp:cNvGraphicFramePr>
@@ -1104,30 +1821,23 @@
               <a:graphicData uri="http://schemas.openxmlformats.org/drawingml/2006/picture">
                 <pic:pic xmlns:pic="http://schemas.openxmlformats.org/drawingml/2006/picture">
                   <pic:nvPicPr>
-                    <pic:cNvPr id="1970616218" name="图片 1" descr="图形用户界面, 文本&#10;&#10;描述已自动生成"/>
+                    <pic:cNvPr id="376424565" name="图片 1" descr="文本&#10;&#10;中度可信度描述已自动生成"/>
                     <pic:cNvPicPr/>
                   </pic:nvPicPr>
-                  <pic:blipFill rotWithShape="1">
+                  <pic:blipFill>
                     <a:blip r:embed="rId12"/>
-                    <a:srcRect l="-1" r="1903" b="15852"/>
-                    <a:stretch/>
+                    <a:stretch>
+                      <a:fillRect/>
+                    </a:stretch>
                   </pic:blipFill>
-                  <pic:spPr bwMode="auto">
+                  <pic:spPr>
                     <a:xfrm>
                       <a:off x="0" y="0"/>
-                      <a:ext cx="5173980" cy="1432560"/>
+                      <a:ext cx="5274310" cy="1181735"/>
                     </a:xfrm>
                     <a:prstGeom prst="rect">
                       <a:avLst/>
                     </a:prstGeom>
-                    <a:ln>
-                      <a:noFill/>
-                    </a:ln>
-                    <a:extLst>
-                      <a:ext uri="{53640926-AAD7-44D8-BBD7-CCE9431645EC}">
-                        <a14:shadowObscured xmlns:a14="http://schemas.microsoft.com/office/drawing/2010/main"/>
-                      </a:ext>
-                    </a:extLst>
                   </pic:spPr>
                 </pic:pic>
               </a:graphicData>
@@ -1188,16 +1898,6 @@
       <w:pPr>
         <w:ind w:firstLineChars="200" w:firstLine="482"/>
         <w:rPr>
-          <w:rFonts w:ascii="Cambria" w:eastAsia="宋体" w:hAnsi="Cambria" w:cs="Times New Roman"/>
-          <w:b/>
-          <w:bCs/>
-          <w:kern w:val="28"/>
-          <w:sz w:val="24"/>
-          <w:szCs w:val="32"/>
-        </w:rPr>
-      </w:pPr>
-      <w:r>
-        <w:rPr>
           <w:rFonts w:ascii="Cambria" w:eastAsia="宋体" w:hAnsi="Cambria" w:cs="Times New Roman" w:hint="eastAsia"/>
           <w:b/>
           <w:bCs/>
@@ -1205,8 +1905,7 @@
           <w:sz w:val="24"/>
           <w:szCs w:val="32"/>
         </w:rPr>
-        <w:t>如图所示，程序正确输出了查找数的下标</w:t>
-      </w:r>
+      </w:pPr>
       <w:r>
         <w:rPr>
           <w:rFonts w:ascii="Cambria" w:eastAsia="宋体" w:hAnsi="Cambria" w:cs="Times New Roman" w:hint="eastAsia"/>
@@ -1216,7 +1915,7 @@
           <w:sz w:val="24"/>
           <w:szCs w:val="32"/>
         </w:rPr>
-        <w:t>，且当查找数在数组当中不存在的时候，程序输出“</w:t>
+        <w:t>如图所示，程序正确</w:t>
       </w:r>
       <w:r>
         <w:rPr>
@@ -1227,317 +1926,7 @@
           <w:sz w:val="24"/>
           <w:szCs w:val="32"/>
         </w:rPr>
-        <w:t>-</w:t>
-      </w:r>
-      <w:r>
-        <w:rPr>
-          <w:rFonts w:ascii="Cambria" w:eastAsia="宋体" w:hAnsi="Cambria" w:cs="Times New Roman"/>
-          <w:b/>
-          <w:bCs/>
-          <w:kern w:val="28"/>
-          <w:sz w:val="24"/>
-          <w:szCs w:val="32"/>
-        </w:rPr>
-        <w:t>1</w:t>
-      </w:r>
-      <w:r>
-        <w:rPr>
-          <w:rFonts w:ascii="Cambria" w:eastAsia="宋体" w:hAnsi="Cambria" w:cs="Times New Roman" w:hint="eastAsia"/>
-          <w:b/>
-          <w:bCs/>
-          <w:kern w:val="28"/>
-          <w:sz w:val="24"/>
-          <w:szCs w:val="32"/>
-        </w:rPr>
-        <w:t>”表示该数不存在。</w:t>
-      </w:r>
-    </w:p>
-    <w:p>
-      <w:pPr>
-        <w:rPr>
-          <w:rFonts w:ascii="Cambria" w:eastAsia="宋体" w:hAnsi="Cambria" w:cs="Times New Roman"/>
-          <w:b/>
-          <w:bCs/>
-          <w:kern w:val="28"/>
-          <w:sz w:val="24"/>
-          <w:szCs w:val="32"/>
-        </w:rPr>
-      </w:pPr>
-    </w:p>
-    <w:p>
-      <w:pPr>
-        <w:pStyle w:val="1"/>
-        <w:rPr>
-          <w:rFonts w:hint="eastAsia"/>
-          <w:sz w:val="32"/>
-          <w:szCs w:val="32"/>
-        </w:rPr>
-      </w:pPr>
-      <w:r>
-        <w:rPr>
-          <w:rFonts w:hint="eastAsia"/>
-          <w:sz w:val="32"/>
-          <w:szCs w:val="32"/>
-        </w:rPr>
-        <w:t>参考资料</w:t>
-      </w:r>
-    </w:p>
-    <w:p>
-      <w:pPr>
-        <w:rPr>
-          <w:rFonts w:ascii="Cambria" w:eastAsia="宋体" w:hAnsi="Cambria" w:cs="Times New Roman"/>
-          <w:kern w:val="28"/>
-          <w:sz w:val="24"/>
-          <w:szCs w:val="32"/>
-        </w:rPr>
-      </w:pPr>
-      <w:r>
-        <w:rPr>
-          <w:rFonts w:ascii="Cambria" w:eastAsia="宋体" w:hAnsi="Cambria" w:cs="Times New Roman"/>
-          <w:kern w:val="28"/>
-          <w:sz w:val="24"/>
-          <w:szCs w:val="32"/>
-        </w:rPr>
-        <w:t xml:space="preserve">[1] </w:t>
-      </w:r>
-      <w:proofErr w:type="spellStart"/>
-      <w:r>
-        <w:rPr>
-          <w:rFonts w:ascii="Cambria" w:eastAsia="宋体" w:hAnsi="Cambria" w:cs="Times New Roman"/>
-          <w:kern w:val="28"/>
-          <w:sz w:val="24"/>
-          <w:szCs w:val="32"/>
-        </w:rPr>
-        <w:t>flywh</w:t>
-      </w:r>
-      <w:proofErr w:type="spellEnd"/>
-      <w:r>
-        <w:rPr>
-          <w:rFonts w:ascii="Cambria" w:eastAsia="宋体" w:hAnsi="Cambria" w:cs="Times New Roman" w:hint="eastAsia"/>
-          <w:kern w:val="28"/>
-          <w:sz w:val="24"/>
-          <w:szCs w:val="32"/>
-        </w:rPr>
-        <w:t>．</w:t>
-      </w:r>
-      <w:r>
-        <w:rPr>
-          <w:rFonts w:ascii="Cambria" w:eastAsia="宋体" w:hAnsi="Cambria" w:cs="Times New Roman" w:hint="eastAsia"/>
-          <w:kern w:val="28"/>
-          <w:sz w:val="24"/>
-          <w:szCs w:val="32"/>
-        </w:rPr>
-        <w:t>（</w:t>
-      </w:r>
-      <w:r>
-        <w:rPr>
-          <w:rFonts w:ascii="Cambria" w:eastAsia="宋体" w:hAnsi="Cambria" w:cs="Times New Roman" w:hint="eastAsia"/>
-          <w:kern w:val="28"/>
-          <w:sz w:val="24"/>
-          <w:szCs w:val="32"/>
-        </w:rPr>
-        <w:t>2021</w:t>
-      </w:r>
-      <w:r>
-        <w:rPr>
-          <w:rFonts w:ascii="Cambria" w:eastAsia="宋体" w:hAnsi="Cambria" w:cs="Times New Roman" w:hint="eastAsia"/>
-          <w:kern w:val="28"/>
-          <w:sz w:val="24"/>
-          <w:szCs w:val="32"/>
-        </w:rPr>
-        <w:t>）</w:t>
-      </w:r>
-      <w:r>
-        <w:rPr>
-          <w:rFonts w:ascii="Cambria" w:eastAsia="宋体" w:hAnsi="Cambria" w:cs="Times New Roman" w:hint="eastAsia"/>
-          <w:kern w:val="28"/>
-          <w:sz w:val="24"/>
-          <w:szCs w:val="32"/>
-        </w:rPr>
-        <w:t>科研基础</w:t>
-      </w:r>
-      <w:r>
-        <w:rPr>
-          <w:rFonts w:ascii="Cambria" w:eastAsia="宋体" w:hAnsi="Cambria" w:cs="Times New Roman" w:hint="eastAsia"/>
-          <w:kern w:val="28"/>
-          <w:sz w:val="24"/>
-          <w:szCs w:val="32"/>
-        </w:rPr>
-        <w:t>3-</w:t>
-      </w:r>
-      <w:r>
-        <w:rPr>
-          <w:rFonts w:ascii="Cambria" w:eastAsia="宋体" w:hAnsi="Cambria" w:cs="Times New Roman" w:hint="eastAsia"/>
-          <w:kern w:val="28"/>
-          <w:sz w:val="24"/>
-          <w:szCs w:val="32"/>
-        </w:rPr>
-        <w:t>伪代码规范</w:t>
-      </w:r>
-      <w:r>
-        <w:rPr>
-          <w:rFonts w:ascii="Cambria" w:eastAsia="宋体" w:hAnsi="Cambria" w:cs="Times New Roman" w:hint="eastAsia"/>
-          <w:kern w:val="28"/>
-          <w:sz w:val="24"/>
-          <w:szCs w:val="32"/>
-        </w:rPr>
-        <w:t>.</w:t>
-      </w:r>
-      <w:r>
-        <w:t xml:space="preserve"> </w:t>
-      </w:r>
-      <w:r>
-        <w:rPr>
-          <w:rFonts w:ascii="Cambria" w:eastAsia="宋体" w:hAnsi="Cambria" w:cs="Times New Roman"/>
-          <w:kern w:val="28"/>
-          <w:sz w:val="24"/>
-          <w:szCs w:val="32"/>
-        </w:rPr>
-        <w:t>erisM's Blog</w:t>
-      </w:r>
-      <w:r>
-        <w:rPr>
-          <w:rFonts w:ascii="Cambria" w:eastAsia="宋体" w:hAnsi="Cambria" w:cs="Times New Roman" w:hint="eastAsia"/>
-          <w:kern w:val="28"/>
-          <w:sz w:val="24"/>
-          <w:szCs w:val="32"/>
-        </w:rPr>
-        <w:t xml:space="preserve">. </w:t>
-      </w:r>
-      <w:r>
-        <w:rPr>
-          <w:rFonts w:ascii="Cambria" w:eastAsia="宋体" w:hAnsi="Cambria" w:cs="Times New Roman" w:hint="eastAsia"/>
-          <w:kern w:val="28"/>
-          <w:sz w:val="24"/>
-          <w:szCs w:val="32"/>
-        </w:rPr>
-        <w:t>检索于</w:t>
-      </w:r>
-      <w:r>
-        <w:rPr>
-          <w:rFonts w:ascii="Cambria" w:eastAsia="宋体" w:hAnsi="Cambria" w:cs="Times New Roman" w:hint="eastAsia"/>
-          <w:kern w:val="28"/>
-          <w:sz w:val="24"/>
-          <w:szCs w:val="32"/>
-        </w:rPr>
-        <w:t xml:space="preserve"> 202</w:t>
-      </w:r>
-      <w:r>
-        <w:rPr>
-          <w:rFonts w:ascii="Cambria" w:eastAsia="宋体" w:hAnsi="Cambria" w:cs="Times New Roman"/>
-          <w:kern w:val="28"/>
-          <w:sz w:val="24"/>
-          <w:szCs w:val="32"/>
-        </w:rPr>
-        <w:t>4</w:t>
-      </w:r>
-      <w:r>
-        <w:rPr>
-          <w:rFonts w:ascii="Cambria" w:eastAsia="宋体" w:hAnsi="Cambria" w:cs="Times New Roman" w:hint="eastAsia"/>
-          <w:kern w:val="28"/>
-          <w:sz w:val="24"/>
-          <w:szCs w:val="32"/>
-        </w:rPr>
-        <w:t>年</w:t>
-      </w:r>
-      <w:r>
-        <w:rPr>
-          <w:rFonts w:ascii="Cambria" w:eastAsia="宋体" w:hAnsi="Cambria" w:cs="Times New Roman" w:hint="eastAsia"/>
-          <w:kern w:val="28"/>
-          <w:sz w:val="24"/>
-          <w:szCs w:val="32"/>
-        </w:rPr>
-        <w:t xml:space="preserve"> </w:t>
-      </w:r>
-      <w:r>
-        <w:rPr>
-          <w:rFonts w:ascii="Cambria" w:eastAsia="宋体" w:hAnsi="Cambria" w:cs="Times New Roman"/>
-          <w:kern w:val="28"/>
-          <w:sz w:val="24"/>
-          <w:szCs w:val="32"/>
-        </w:rPr>
-        <w:t>3</w:t>
-      </w:r>
-      <w:r>
-        <w:rPr>
-          <w:rFonts w:ascii="Cambria" w:eastAsia="宋体" w:hAnsi="Cambria" w:cs="Times New Roman" w:hint="eastAsia"/>
-          <w:kern w:val="28"/>
-          <w:sz w:val="24"/>
-          <w:szCs w:val="32"/>
-        </w:rPr>
-        <w:t xml:space="preserve"> </w:t>
-      </w:r>
-      <w:r>
-        <w:rPr>
-          <w:rFonts w:ascii="Cambria" w:eastAsia="宋体" w:hAnsi="Cambria" w:cs="Times New Roman" w:hint="eastAsia"/>
-          <w:kern w:val="28"/>
-          <w:sz w:val="24"/>
-          <w:szCs w:val="32"/>
-        </w:rPr>
-        <w:t>月</w:t>
-      </w:r>
-      <w:r>
-        <w:rPr>
-          <w:rFonts w:ascii="Cambria" w:eastAsia="宋体" w:hAnsi="Cambria" w:cs="Times New Roman" w:hint="eastAsia"/>
-          <w:kern w:val="28"/>
-          <w:sz w:val="24"/>
-          <w:szCs w:val="32"/>
-        </w:rPr>
-        <w:t xml:space="preserve"> </w:t>
-      </w:r>
-      <w:r>
-        <w:rPr>
-          <w:rFonts w:ascii="Cambria" w:eastAsia="宋体" w:hAnsi="Cambria" w:cs="Times New Roman"/>
-          <w:kern w:val="28"/>
-          <w:sz w:val="24"/>
-          <w:szCs w:val="32"/>
-        </w:rPr>
-        <w:t>10</w:t>
-      </w:r>
-      <w:r>
-        <w:rPr>
-          <w:rFonts w:ascii="Cambria" w:eastAsia="宋体" w:hAnsi="Cambria" w:cs="Times New Roman" w:hint="eastAsia"/>
-          <w:kern w:val="28"/>
-          <w:sz w:val="24"/>
-          <w:szCs w:val="32"/>
-        </w:rPr>
-        <w:t xml:space="preserve"> </w:t>
-      </w:r>
-      <w:r>
-        <w:rPr>
-          <w:rFonts w:ascii="Cambria" w:eastAsia="宋体" w:hAnsi="Cambria" w:cs="Times New Roman" w:hint="eastAsia"/>
-          <w:kern w:val="28"/>
-          <w:sz w:val="24"/>
-          <w:szCs w:val="32"/>
-        </w:rPr>
-        <w:t>日，</w:t>
-      </w:r>
-      <w:r>
-        <w:rPr>
-          <w:rFonts w:ascii="Cambria" w:eastAsia="宋体" w:hAnsi="Cambria" w:cs="Times New Roman" w:hint="eastAsia"/>
-          <w:kern w:val="28"/>
-          <w:sz w:val="24"/>
-          <w:szCs w:val="32"/>
-        </w:rPr>
-        <w:t xml:space="preserve"> </w:t>
-      </w:r>
-      <w:r>
-        <w:rPr>
-          <w:rFonts w:ascii="Cambria" w:eastAsia="宋体" w:hAnsi="Cambria" w:cs="Times New Roman"/>
-          <w:kern w:val="28"/>
-          <w:sz w:val="24"/>
-          <w:szCs w:val="32"/>
-        </w:rPr>
-        <w:t>https://flywh.github.io/2021/pseudocode-specification/</w:t>
-      </w:r>
-      <w:r>
-        <w:rPr>
-          <w:rFonts w:ascii="Cambria" w:eastAsia="宋体" w:hAnsi="Cambria" w:cs="Times New Roman" w:hint="eastAsia"/>
-          <w:kern w:val="28"/>
-          <w:sz w:val="24"/>
-          <w:szCs w:val="32"/>
-        </w:rPr>
-        <w:t>.</w:t>
+        <w:t>将输入的字典的键值对反转，并以正确的格式将转换后的字典输出。</w:t>
       </w:r>
     </w:p>
     <w:sectPr>
@@ -4813,6 +5202,10 @@
 </file>
 
 <file path=customXml/item1.xml><?xml version="1.0" encoding="utf-8"?>
+<b:Sources xmlns:b="http://schemas.openxmlformats.org/officeDocument/2006/bibliography" xmlns="http://schemas.openxmlformats.org/officeDocument/2006/bibliography" SelectedStyle="\APASixthEditionOfficeOnline.xsl" StyleName="APA" Version="6"/>
+</file>
+
+<file path=customXml/item2.xml><?xml version="1.0" encoding="utf-8"?>
 <s:customData xmlns="http://www.wps.cn/officeDocument/2013/wpsCustomData" xmlns:s="http://www.wps.cn/officeDocument/2013/wpsCustomData">
   <customSectProps>
     <customSectPr/>
@@ -4820,22 +5213,18 @@
 </s:customData>
 </file>
 
-<file path=customXml/item2.xml><?xml version="1.0" encoding="utf-8"?>
-<b:Sources xmlns:b="http://schemas.openxmlformats.org/officeDocument/2006/bibliography" xmlns="http://schemas.openxmlformats.org/officeDocument/2006/bibliography" SelectedStyle="\APASixthEditionOfficeOnline.xsl" StyleName="APA" Version="6"/>
+<file path=customXml/itemProps1.xml><?xml version="1.0" encoding="utf-8"?>
+<ds:datastoreItem xmlns:ds="http://schemas.openxmlformats.org/officeDocument/2006/customXml" ds:itemID="{69922FA4-4371-410C-8A90-EEED24F2CF70}">
+  <ds:schemaRefs>
+    <ds:schemaRef ds:uri="http://schemas.openxmlformats.org/officeDocument/2006/bibliography"/>
+  </ds:schemaRefs>
+</ds:datastoreItem>
 </file>
 
-<file path=customXml/itemProps1.xml><?xml version="1.0" encoding="utf-8"?>
+<file path=customXml/itemProps2.xml><?xml version="1.0" encoding="utf-8"?>
 <ds:datastoreItem xmlns:ds="http://schemas.openxmlformats.org/officeDocument/2006/customXml" ds:itemID="{B1977F7D-205B-4081-913C-38D41E755F92}">
   <ds:schemaRefs>
     <ds:schemaRef ds:uri="http://www.wps.cn/officeDocument/2013/wpsCustomData"/>
   </ds:schemaRefs>
 </ds:datastoreItem>
-</file>
-
-<file path=customXml/itemProps2.xml><?xml version="1.0" encoding="utf-8"?>
-<ds:datastoreItem xmlns:ds="http://schemas.openxmlformats.org/officeDocument/2006/customXml" ds:itemID="{69922FA4-4371-410C-8A90-EEED24F2CF70}">
-  <ds:schemaRefs>
-    <ds:schemaRef ds:uri="http://schemas.openxmlformats.org/officeDocument/2006/bibliography"/>
-  </ds:schemaRefs>
-</ds:datastoreItem>
 </file>
</xml_diff>